<commit_message>
Shift to Osmium-based merging
rev-geocode-merge.py contains the new process for merging NBI and OSM data. It produces a separate OSM file with just the new NBI tags. A new OSM handler class was created to handle this function.

In the future, the created file will be a full merge of the two datas.
</commit_message>
<xml_diff>
--- a/NBI Data.docx
+++ b/NBI Data.docx
@@ -9,15 +9,7 @@
     </w:p>
     <w:p>
       <w:r>
-        <w:t xml:space="preserve">Bridges are points with </w:t>
-      </w:r>
-      <w:proofErr w:type="spellStart"/>
-      <w:r>
-        <w:t>lat</w:t>
-      </w:r>
-      <w:proofErr w:type="spellEnd"/>
-      <w:r>
-        <w:t>/long. Points are (probably) center of the bridge</w:t>
+        <w:t>Bridges are points with lat/long. Points are (probably) center of the bridge</w:t>
       </w:r>
     </w:p>
     <w:p>
@@ -27,15 +19,7 @@
     </w:p>
     <w:p>
       <w:r>
-        <w:t xml:space="preserve">Bridges are ways, comprised of nodes. Nodes have </w:t>
-      </w:r>
-      <w:proofErr w:type="spellStart"/>
-      <w:r>
-        <w:t>lat</w:t>
-      </w:r>
-      <w:proofErr w:type="spellEnd"/>
-      <w:r>
-        <w:t>/long, ways don’t. The ways also have tag data, which we’ll push our NBI data into.</w:t>
+        <w:t>Bridges are ways, comprised of nodes. Nodes have lat/long, ways don’t. The ways also have tag data, which we’ll push our NBI data into.</w:t>
       </w:r>
     </w:p>
     <w:p/>
@@ -427,65 +411,17 @@
     </w:p>
     <w:p>
       <w:r>
-        <w:t>[{'id': 'C002841205P', '</w:t>
-      </w:r>
-      <w:proofErr w:type="spellStart"/>
-      <w:r>
-        <w:t>lat</w:t>
-      </w:r>
-      <w:proofErr w:type="spellEnd"/>
-      <w:r>
-        <w:t>': '41.3154', '</w:t>
-      </w:r>
-      <w:proofErr w:type="spellStart"/>
-      <w:r>
-        <w:t>lon</w:t>
-      </w:r>
-      <w:proofErr w:type="spellEnd"/>
-      <w:r>
-        <w:t xml:space="preserve">': '-96.0524'}, </w:t>
-      </w:r>
-    </w:p>
-    <w:p>
-      <w:r>
-        <w:t>{'id': 'C002841215P', '</w:t>
-      </w:r>
-      <w:proofErr w:type="spellStart"/>
-      <w:r>
-        <w:t>lat</w:t>
-      </w:r>
-      <w:proofErr w:type="spellEnd"/>
-      <w:r>
-        <w:t>': '41.3208', '</w:t>
-      </w:r>
-      <w:proofErr w:type="spellStart"/>
-      <w:r>
-        <w:t>lon</w:t>
-      </w:r>
-      <w:proofErr w:type="spellEnd"/>
-      <w:r>
-        <w:t xml:space="preserve">': '-96.043'}, </w:t>
-      </w:r>
-    </w:p>
-    <w:p>
-      <w:r>
-        <w:t>{'id': 'C002841207P', '</w:t>
-      </w:r>
-      <w:proofErr w:type="spellStart"/>
-      <w:r>
-        <w:t>lat</w:t>
-      </w:r>
-      <w:proofErr w:type="spellEnd"/>
-      <w:r>
-        <w:t>': '41.3209', '</w:t>
-      </w:r>
-      <w:proofErr w:type="spellStart"/>
-      <w:r>
-        <w:t>lon</w:t>
-      </w:r>
-      <w:proofErr w:type="spellEnd"/>
-      <w:r>
-        <w:t xml:space="preserve">': '-96.0449'}, </w:t>
+        <w:t xml:space="preserve">[{'id': 'C002841205P', 'lat': '41.3154', 'lon': '-96.0524'}, </w:t>
+      </w:r>
+    </w:p>
+    <w:p>
+      <w:r>
+        <w:t xml:space="preserve">{'id': 'C002841215P', 'lat': '41.3208', 'lon': '-96.043'}, </w:t>
+      </w:r>
+    </w:p>
+    <w:p>
+      <w:r>
+        <w:t xml:space="preserve">{'id': 'C002841207P', 'lat': '41.3209', 'lon': '-96.0449'}, </w:t>
       </w:r>
     </w:p>
     <w:p>
@@ -503,39 +439,7 @@
           <w:b/>
           <w:bCs/>
         </w:rPr>
-        <w:t>'id': 'C002841210P', '</w:t>
-      </w:r>
-      <w:proofErr w:type="spellStart"/>
-      <w:r>
-        <w:rPr>
-          <w:b/>
-          <w:bCs/>
-        </w:rPr>
-        <w:t>lat</w:t>
-      </w:r>
-      <w:proofErr w:type="spellEnd"/>
-      <w:r>
-        <w:rPr>
-          <w:b/>
-          <w:bCs/>
-        </w:rPr>
-        <w:t>': '41.3159', '</w:t>
-      </w:r>
-      <w:proofErr w:type="spellStart"/>
-      <w:r>
-        <w:rPr>
-          <w:b/>
-          <w:bCs/>
-        </w:rPr>
-        <w:t>lon</w:t>
-      </w:r>
-      <w:proofErr w:type="spellEnd"/>
-      <w:r>
-        <w:rPr>
-          <w:b/>
-          <w:bCs/>
-        </w:rPr>
-        <w:t xml:space="preserve">': '-96.0462'}, </w:t>
+        <w:t xml:space="preserve">'id': 'C002841210P', 'lat': '41.3159', 'lon': '-96.0462'}, </w:t>
       </w:r>
     </w:p>
     <w:p>
@@ -566,23 +470,7 @@
           <w:b/>
           <w:bCs/>
         </w:rPr>
-        <w:t xml:space="preserve">listed as a bridge in </w:t>
-      </w:r>
-      <w:proofErr w:type="spellStart"/>
-      <w:r>
-        <w:rPr>
-          <w:b/>
-          <w:bCs/>
-        </w:rPr>
-        <w:t>osm</w:t>
-      </w:r>
-      <w:proofErr w:type="spellEnd"/>
-      <w:r>
-        <w:rPr>
-          <w:b/>
-          <w:bCs/>
-        </w:rPr>
-        <w:t xml:space="preserve">. Its way is also very long (25 nodes). </w:t>
+        <w:t xml:space="preserve">listed as a bridge in osm. Its way is also very long (25 nodes). </w:t>
       </w:r>
       <w:hyperlink w:anchor="_NBI_culverts_and" w:history="1">
         <w:r>
@@ -599,23 +487,7 @@
             <w:b/>
             <w:bCs/>
           </w:rPr>
-          <w:t>(</w:t>
-        </w:r>
-        <w:r>
-          <w:rPr>
-            <w:rStyle w:val="Hyperlink"/>
-            <w:b/>
-            <w:bCs/>
-          </w:rPr>
-          <w:t>O</w:t>
-        </w:r>
-        <w:r>
-          <w:rPr>
-            <w:rStyle w:val="Hyperlink"/>
-            <w:b/>
-            <w:bCs/>
-          </w:rPr>
-          <w:t>r not)</w:t>
+          <w:t>(Or not)</w:t>
         </w:r>
       </w:hyperlink>
     </w:p>
@@ -758,86 +630,22 @@
     </w:p>
     <w:p>
       <w:r>
-        <w:t>{'id': 'U182514510P', '</w:t>
-      </w:r>
-      <w:proofErr w:type="spellStart"/>
-      <w:r>
-        <w:t>lat</w:t>
-      </w:r>
-      <w:proofErr w:type="spellEnd"/>
-      <w:r>
-        <w:t>': '41.3217', '</w:t>
-      </w:r>
-      <w:proofErr w:type="spellStart"/>
-      <w:r>
-        <w:t>lon</w:t>
-      </w:r>
-      <w:proofErr w:type="spellEnd"/>
-      <w:r>
-        <w:t xml:space="preserve">': '-96.0333'}, </w:t>
-      </w:r>
-    </w:p>
-    <w:p>
-      <w:r>
-        <w:t>{'id': 'C002813725P', '</w:t>
-      </w:r>
-      <w:proofErr w:type="spellStart"/>
-      <w:r>
-        <w:t>lat</w:t>
-      </w:r>
-      <w:proofErr w:type="spellEnd"/>
-      <w:r>
-        <w:t>': '41.3217', '</w:t>
-      </w:r>
-      <w:proofErr w:type="spellStart"/>
-      <w:r>
-        <w:t>lon</w:t>
-      </w:r>
-      <w:proofErr w:type="spellEnd"/>
-      <w:r>
-        <w:t xml:space="preserve">': '-96.0394'}, </w:t>
-      </w:r>
-    </w:p>
-    <w:p>
-      <w:r>
-        <w:t>{'id': 'C002841212P', '</w:t>
-      </w:r>
-      <w:proofErr w:type="spellStart"/>
-      <w:r>
-        <w:t>lat</w:t>
-      </w:r>
-      <w:proofErr w:type="spellEnd"/>
-      <w:r>
-        <w:t>': '41.3236', '</w:t>
-      </w:r>
-      <w:proofErr w:type="spellStart"/>
-      <w:r>
-        <w:t>lon</w:t>
-      </w:r>
-      <w:proofErr w:type="spellEnd"/>
-      <w:r>
-        <w:t xml:space="preserve">': '-96.0449'}, </w:t>
-      </w:r>
-    </w:p>
-    <w:p>
-      <w:r>
-        <w:t>{'id': 'C002841220P', '</w:t>
-      </w:r>
-      <w:proofErr w:type="spellStart"/>
-      <w:r>
-        <w:t>lat</w:t>
-      </w:r>
-      <w:proofErr w:type="spellEnd"/>
-      <w:r>
-        <w:t>': '41.3293', '</w:t>
-      </w:r>
-      <w:proofErr w:type="spellStart"/>
-      <w:r>
-        <w:t>lon</w:t>
-      </w:r>
-      <w:proofErr w:type="spellEnd"/>
-      <w:r>
-        <w:t>': '-96.0482'}]</w:t>
+        <w:t xml:space="preserve">{'id': 'U182514510P', 'lat': '41.3217', 'lon': '-96.0333'}, </w:t>
+      </w:r>
+    </w:p>
+    <w:p>
+      <w:r>
+        <w:t xml:space="preserve">{'id': 'C002813725P', 'lat': '41.3217', 'lon': '-96.0394'}, </w:t>
+      </w:r>
+    </w:p>
+    <w:p>
+      <w:r>
+        <w:t xml:space="preserve">{'id': 'C002841212P', 'lat': '41.3236', 'lon': '-96.0449'}, </w:t>
+      </w:r>
+    </w:p>
+    <w:p>
+      <w:r>
+        <w:t>{'id': 'C002841220P', 'lat': '41.3293', 'lon': '-96.0482'}]</w:t>
       </w:r>
     </w:p>
     <w:p>
@@ -847,171 +655,43 @@
     </w:p>
     <w:p>
       <w:r>
-        <w:t>[{'id': 128446034, '</w:t>
-      </w:r>
-      <w:proofErr w:type="spellStart"/>
-      <w:r>
-        <w:t>lat</w:t>
-      </w:r>
-      <w:proofErr w:type="spellEnd"/>
-      <w:r>
-        <w:t>': 41.3154, '</w:t>
-      </w:r>
-      <w:proofErr w:type="spellStart"/>
-      <w:r>
-        <w:t>lon</w:t>
-      </w:r>
-      <w:proofErr w:type="spellEnd"/>
-      <w:r>
-        <w:t xml:space="preserve">': -96.0525}, </w:t>
-      </w:r>
-    </w:p>
-    <w:p>
-      <w:r>
-        <w:t>{'id': 166090694, '</w:t>
-      </w:r>
-      <w:proofErr w:type="spellStart"/>
-      <w:r>
-        <w:t>lat</w:t>
-      </w:r>
-      <w:proofErr w:type="spellEnd"/>
-      <w:r>
-        <w:t>': 41.3181, '</w:t>
-      </w:r>
-      <w:proofErr w:type="spellStart"/>
-      <w:r>
-        <w:t>lon</w:t>
-      </w:r>
-      <w:proofErr w:type="spellEnd"/>
-      <w:r>
-        <w:t xml:space="preserve">': -96.0487}, </w:t>
-      </w:r>
-    </w:p>
-    <w:p>
-      <w:r>
-        <w:t>{'id': 166090695, '</w:t>
-      </w:r>
-      <w:proofErr w:type="spellStart"/>
-      <w:r>
-        <w:t>lat</w:t>
-      </w:r>
-      <w:proofErr w:type="spellEnd"/>
-      <w:r>
-        <w:t>': 41.319, '</w:t>
-      </w:r>
-      <w:proofErr w:type="spellStart"/>
-      <w:r>
-        <w:t>lon</w:t>
-      </w:r>
-      <w:proofErr w:type="spellEnd"/>
-      <w:r>
-        <w:t xml:space="preserve">': -96.0475}, </w:t>
-      </w:r>
-    </w:p>
-    <w:p>
-      <w:r>
-        <w:t>{'id': 166316748, '</w:t>
-      </w:r>
-      <w:proofErr w:type="spellStart"/>
-      <w:r>
-        <w:t>lat</w:t>
-      </w:r>
-      <w:proofErr w:type="spellEnd"/>
-      <w:r>
-        <w:t>': 41.3202, '</w:t>
-      </w:r>
-      <w:proofErr w:type="spellStart"/>
-      <w:r>
-        <w:t>lon</w:t>
-      </w:r>
-      <w:proofErr w:type="spellEnd"/>
-      <w:r>
-        <w:t xml:space="preserve">': -96.0468}, </w:t>
-      </w:r>
-    </w:p>
-    <w:p>
-      <w:r>
-        <w:t>{'id': 166320250, '</w:t>
-      </w:r>
-      <w:proofErr w:type="spellStart"/>
-      <w:r>
-        <w:t>lat</w:t>
-      </w:r>
-      <w:proofErr w:type="spellEnd"/>
-      <w:r>
-        <w:t>': 41.3218, '</w:t>
-      </w:r>
-      <w:proofErr w:type="spellStart"/>
-      <w:r>
-        <w:t>lon</w:t>
-      </w:r>
-      <w:proofErr w:type="spellEnd"/>
-      <w:r>
-        <w:t xml:space="preserve">': -96.0469}, </w:t>
-      </w:r>
-    </w:p>
-    <w:p>
-      <w:r>
-        <w:t>{'id': 166431111, '</w:t>
-      </w:r>
-      <w:proofErr w:type="spellStart"/>
-      <w:r>
-        <w:t>lat</w:t>
-      </w:r>
-      <w:proofErr w:type="spellEnd"/>
-      <w:r>
-        <w:t>': 41.3207, '</w:t>
-      </w:r>
-      <w:proofErr w:type="spellStart"/>
-      <w:r>
-        <w:t>lon</w:t>
-      </w:r>
-      <w:proofErr w:type="spellEnd"/>
-      <w:r>
-        <w:t xml:space="preserve">': -96.0478}, </w:t>
-      </w:r>
-    </w:p>
-    <w:p>
-      <w:r>
-        <w:t>{'id': 372070319, '</w:t>
-      </w:r>
-      <w:proofErr w:type="spellStart"/>
-      <w:r>
-        <w:t>lat</w:t>
-      </w:r>
-      <w:proofErr w:type="spellEnd"/>
-      <w:r>
-        <w:t>': 41.3211, '</w:t>
-      </w:r>
-      <w:proofErr w:type="spellStart"/>
-      <w:r>
-        <w:t>lon</w:t>
-      </w:r>
-      <w:proofErr w:type="spellEnd"/>
-      <w:r>
-        <w:t xml:space="preserve">': -96.0474}, </w:t>
+        <w:t xml:space="preserve">[{'id': 128446034, 'lat': 41.3154, 'lon': -96.0525}, </w:t>
+      </w:r>
+    </w:p>
+    <w:p>
+      <w:r>
+        <w:t xml:space="preserve">{'id': 166090694, 'lat': 41.3181, 'lon': -96.0487}, </w:t>
+      </w:r>
+    </w:p>
+    <w:p>
+      <w:r>
+        <w:t xml:space="preserve">{'id': 166090695, 'lat': 41.319, 'lon': -96.0475}, </w:t>
+      </w:r>
+    </w:p>
+    <w:p>
+      <w:r>
+        <w:t xml:space="preserve">{'id': 166316748, 'lat': 41.3202, 'lon': -96.0468}, </w:t>
+      </w:r>
+    </w:p>
+    <w:p>
+      <w:r>
+        <w:t xml:space="preserve">{'id': 166320250, 'lat': 41.3218, 'lon': -96.0469}, </w:t>
+      </w:r>
+    </w:p>
+    <w:p>
+      <w:r>
+        <w:t xml:space="preserve">{'id': 166431111, 'lat': 41.3207, 'lon': -96.0478}, </w:t>
+      </w:r>
+    </w:p>
+    <w:p>
+      <w:r>
+        <w:t xml:space="preserve">{'id': 372070319, 'lat': 41.3211, 'lon': -96.0474}, </w:t>
       </w:r>
     </w:p>
     <w:p>
       <w:r>
         <w:lastRenderedPageBreak/>
-        <w:t>{'id': 612496367, '</w:t>
-      </w:r>
-      <w:proofErr w:type="spellStart"/>
-      <w:r>
-        <w:t>lat</w:t>
-      </w:r>
-      <w:proofErr w:type="spellEnd"/>
-      <w:r>
-        <w:t>': 41.3221, '</w:t>
-      </w:r>
-      <w:proofErr w:type="spellStart"/>
-      <w:r>
-        <w:t>lon</w:t>
-      </w:r>
-      <w:proofErr w:type="spellEnd"/>
-      <w:r>
-        <w:t>': -96.0475}]</w:t>
+        <w:t>{'id': 612496367, 'lat': 41.3221, 'lon': -96.0475}]</w:t>
       </w:r>
     </w:p>
     <w:p/>
@@ -1153,15 +833,7 @@
         <w:t xml:space="preserve">reverse </w:t>
       </w:r>
       <w:r>
-        <w:t xml:space="preserve">Geocoding! Check out the </w:t>
-      </w:r>
-      <w:proofErr w:type="spellStart"/>
-      <w:r>
-        <w:t>OSMnx</w:t>
-      </w:r>
-      <w:proofErr w:type="spellEnd"/>
-      <w:r>
-        <w:t xml:space="preserve"> geocoding module here: </w:t>
+        <w:t xml:space="preserve">Geocoding! Check out the OSMnx geocoding module here: </w:t>
       </w:r>
       <w:hyperlink r:id="rId9" w:anchor="module-osmnx.geocoder" w:history="1">
         <w:r>
@@ -1177,15 +849,7 @@
     </w:p>
     <w:p>
       <w:r>
-        <w:t xml:space="preserve">Reverse geocoding takes a </w:t>
-      </w:r>
-      <w:proofErr w:type="spellStart"/>
-      <w:r>
-        <w:t>lat</w:t>
-      </w:r>
-      <w:proofErr w:type="spellEnd"/>
-      <w:r>
-        <w:t xml:space="preserve">/long coordinate and returns the closest relevant way. Once we have the way ID, we can get its tags and edit them with the relevant NBI data. This will be </w:t>
+        <w:t xml:space="preserve">Reverse geocoding takes a lat/long coordinate and returns the closest relevant way. Once we have the way ID, we can get its tags and edit them with the relevant NBI data. This will be </w:t>
       </w:r>
       <w:r>
         <w:rPr>
@@ -1200,23 +864,7 @@
     </w:p>
     <w:p>
       <w:r>
-        <w:t xml:space="preserve">OSMNX allows for calls to </w:t>
-      </w:r>
-      <w:proofErr w:type="spellStart"/>
-      <w:r>
-        <w:t>nominatim’s</w:t>
-      </w:r>
-      <w:proofErr w:type="spellEnd"/>
-      <w:r>
-        <w:t xml:space="preserve"> reverse geocoding API, but its rules are </w:t>
-      </w:r>
-      <w:proofErr w:type="gramStart"/>
-      <w:r>
-        <w:t>strict</w:t>
-      </w:r>
-      <w:proofErr w:type="gramEnd"/>
-      <w:r>
-        <w:t xml:space="preserve"> and we can only make, at most, one call/sec. Using this for all bridges in NBI (628,207 bridges) would take over 174 hours, assuming optimum efficiency. We’ll stick with it for now, but we should swap to a version that we can maintain (</w:t>
+        <w:t>OSMNX allows for calls to nominatim’s reverse geocoding API, but its rules are strict and we can only make, at most, one call/sec. Using this for all bridges in NBI (628,207 bridges) would take over 174 hours, assuming optimum efficiency. We’ll stick with it for now, but we should swap to a version that we can maintain (</w:t>
       </w:r>
       <w:hyperlink r:id="rId10" w:history="1">
         <w:r>
@@ -1241,15 +889,7 @@
     </w:p>
     <w:p>
       <w:r>
-        <w:t xml:space="preserve">In the future, we may want to push our NBI tags into the OSM database. This may be difficult to </w:t>
-      </w:r>
-      <w:proofErr w:type="gramStart"/>
-      <w:r>
-        <w:t>approve, but</w:t>
-      </w:r>
-      <w:proofErr w:type="gramEnd"/>
-      <w:r>
-        <w:t xml:space="preserve"> will require us to only merge our data once a year, since it would always be in the native OSM database.</w:t>
+        <w:t>In the future, we may want to push our NBI tags into the OSM database. This may be difficult to approve, but will require us to only merge our data once a year, since it would always be in the native OSM database.</w:t>
       </w:r>
     </w:p>
     <w:p>
@@ -1400,7 +1040,121 @@
     </w:p>
     <w:p/>
     <w:p/>
+    <w:p>
+      <w:pPr>
+        <w:pStyle w:val="Heading2"/>
+      </w:pPr>
+      <w:r>
+        <w:t>Merging Process</w:t>
+      </w:r>
+    </w:p>
+    <w:p>
+      <w:r>
+        <w:t>Our final merging process is as follows:</w:t>
+      </w:r>
+    </w:p>
+    <w:p>
+      <w:pPr>
+        <w:pStyle w:val="ListParagraph"/>
+        <w:numPr>
+          <w:ilvl w:val="0"/>
+          <w:numId w:val="2"/>
+        </w:numPr>
+      </w:pPr>
+      <w:r>
+        <w:t>Our NBI data is gathered from the website and parsed using our merging program</w:t>
+      </w:r>
+    </w:p>
+    <w:p>
+      <w:pPr>
+        <w:pStyle w:val="ListParagraph"/>
+        <w:numPr>
+          <w:ilvl w:val="1"/>
+          <w:numId w:val="2"/>
+        </w:numPr>
+      </w:pPr>
+      <w:r>
+        <w:t>For now, we are ignoring culverts in NBI data; they cause issues.</w:t>
+      </w:r>
+    </w:p>
+    <w:p>
+      <w:pPr>
+        <w:pStyle w:val="ListParagraph"/>
+        <w:numPr>
+          <w:ilvl w:val="0"/>
+          <w:numId w:val="2"/>
+        </w:numPr>
+      </w:pPr>
+      <w:r>
+        <w:t>For each bridge, we use Nominatim’s reverse geocoding to find the corresponding OSM object</w:t>
+      </w:r>
+    </w:p>
+    <w:p>
+      <w:pPr>
+        <w:pStyle w:val="ListParagraph"/>
+        <w:numPr>
+          <w:ilvl w:val="1"/>
+          <w:numId w:val="2"/>
+        </w:numPr>
+      </w:pPr>
+      <w:r>
+        <w:t>If that OSM object is not a bridge, we ignore it and the corresponding NBI data.</w:t>
+      </w:r>
+    </w:p>
+    <w:p>
+      <w:pPr>
+        <w:pStyle w:val="ListParagraph"/>
+        <w:numPr>
+          <w:ilvl w:val="0"/>
+          <w:numId w:val="2"/>
+        </w:numPr>
+      </w:pPr>
+      <w:r>
+        <w:t>The Nominatim information is stored (quite poorly at the moment).</w:t>
+      </w:r>
+    </w:p>
+    <w:p>
+      <w:pPr>
+        <w:pStyle w:val="ListParagraph"/>
+        <w:numPr>
+          <w:ilvl w:val="0"/>
+          <w:numId w:val="2"/>
+        </w:numPr>
+      </w:pPr>
+      <w:r>
+        <w:t>A new OSM file is created that contains the relevant ways and their new NBI tags</w:t>
+      </w:r>
+    </w:p>
+    <w:p>
+      <w:pPr>
+        <w:pStyle w:val="ListParagraph"/>
+        <w:numPr>
+          <w:ilvl w:val="0"/>
+          <w:numId w:val="2"/>
+        </w:numPr>
+      </w:pPr>
+      <w:r>
+        <w:t>The original and new OSM files are merged using Osmium’s merge command.</w:t>
+      </w:r>
+    </w:p>
+    <w:p>
+      <w:pPr>
+        <w:pStyle w:val="ListParagraph"/>
+        <w:numPr>
+          <w:ilvl w:val="0"/>
+          <w:numId w:val="2"/>
+        </w:numPr>
+      </w:pPr>
+      <w:r>
+        <w:t>Profit!!!</w:t>
+      </w:r>
+    </w:p>
     <w:p/>
+    <w:p>
+      <w:r>
+        <w:t>TODO: Instead of need to merge the two files, I should be able to “replace” tags with a set of the old tags and new ones, while still writing everything else. In essence, writing the entire original OSM file, and adding the NBI tags where necessary.</w:t>
+      </w:r>
+    </w:p>
     <w:sectPr>
       <w:pgSz w:w="12240" w:h="15840"/>
       <w:pgMar w:top="1440" w:right="1440" w:bottom="1440" w:left="1440" w:header="720" w:footer="720" w:gutter="0"/>
@@ -1414,6 +1168,95 @@
 <file path=word/numbering.xml><?xml version="1.0" encoding="utf-8"?>
 <w:numbering xmlns:wpc="http://schemas.microsoft.com/office/word/2010/wordprocessingCanvas" xmlns:cx="http://schemas.microsoft.com/office/drawing/2014/chartex" xmlns:cx1="http://schemas.microsoft.com/office/drawing/2015/9/8/chartex" xmlns:cx2="http://schemas.microsoft.com/office/drawing/2015/10/21/chartex" xmlns:cx3="http://schemas.microsoft.com/office/drawing/2016/5/9/chartex" xmlns:cx4="http://schemas.microsoft.com/office/drawing/2016/5/10/chartex" xmlns:cx5="http://schemas.microsoft.com/office/drawing/2016/5/11/chartex" xmlns:cx6="http://schemas.microsoft.com/office/drawing/2016/5/12/chartex" xmlns:cx7="http://schemas.microsoft.com/office/drawing/2016/5/13/chartex" xmlns:cx8="http://schemas.microsoft.com/office/drawing/2016/5/14/chartex" xmlns:mc="http://schemas.openxmlformats.org/markup-compatibility/2006" xmlns:aink="http://schemas.microsoft.com/office/drawing/2016/ink" xmlns:am3d="http://schemas.microsoft.com/office/drawing/2017/model3d" xmlns:o="urn:schemas-microsoft-com:office:office" xmlns:oel="http://schemas.microsoft.com/office/2019/extlst" xmlns:r="http://schemas.openxmlformats.org/officeDocument/2006/relationships" xmlns:m="http://schemas.openxmlformats.org/officeDocument/2006/math" xmlns:v="urn:schemas-microsoft-com:vml" xmlns:wp14="http://schemas.microsoft.com/office/word/2010/wordprocessingDrawing" xmlns:wp="http://schemas.openxmlformats.org/drawingml/2006/wordprocessingDrawing" xmlns:w10="urn:schemas-microsoft-com:office:word" xmlns:w="http://schemas.openxmlformats.org/wordprocessingml/2006/main" xmlns:w14="http://schemas.microsoft.com/office/word/2010/wordml" xmlns:w15="http://schemas.microsoft.com/office/word/2012/wordml" xmlns:w16cex="http://schemas.microsoft.com/office/word/2018/wordml/cex" xmlns:w16cid="http://schemas.microsoft.com/office/word/2016/wordml/cid" xmlns:w16="http://schemas.microsoft.com/office/word/2018/wordml" xmlns:w16sdtdh="http://schemas.microsoft.com/office/word/2020/wordml/sdtdatahash" xmlns:w16se="http://schemas.microsoft.com/office/word/2015/wordml/symex" xmlns:wpg="http://schemas.microsoft.com/office/word/2010/wordprocessingGroup" xmlns:wpi="http://schemas.microsoft.com/office/word/2010/wordprocessingInk" xmlns:wne="http://schemas.microsoft.com/office/word/2006/wordml" xmlns:wps="http://schemas.microsoft.com/office/word/2010/wordprocessingShape" mc:Ignorable="w14 w15 w16se w16cid w16 w16cex w16sdtdh wp14">
   <w:abstractNum w:abstractNumId="0" w15:restartNumberingAfterBreak="0">
+    <w:nsid w:val="19272073"/>
+    <w:multiLevelType w:val="hybridMultilevel"/>
+    <w:tmpl w:val="9C4A2F5C"/>
+    <w:lvl w:ilvl="0" w:tplc="04090011">
+      <w:start w:val="1"/>
+      <w:numFmt w:val="decimal"/>
+      <w:lvlText w:val="%1)"/>
+      <w:lvlJc w:val="left"/>
+      <w:pPr>
+        <w:ind w:left="720" w:hanging="360"/>
+      </w:pPr>
+      <w:rPr>
+        <w:rFonts w:hint="default"/>
+      </w:rPr>
+    </w:lvl>
+    <w:lvl w:ilvl="1" w:tplc="04090019">
+      <w:start w:val="1"/>
+      <w:numFmt w:val="lowerLetter"/>
+      <w:lvlText w:val="%2."/>
+      <w:lvlJc w:val="left"/>
+      <w:pPr>
+        <w:ind w:left="1440" w:hanging="360"/>
+      </w:pPr>
+    </w:lvl>
+    <w:lvl w:ilvl="2" w:tplc="0409001B" w:tentative="1">
+      <w:start w:val="1"/>
+      <w:numFmt w:val="lowerRoman"/>
+      <w:lvlText w:val="%3."/>
+      <w:lvlJc w:val="right"/>
+      <w:pPr>
+        <w:ind w:left="2160" w:hanging="180"/>
+      </w:pPr>
+    </w:lvl>
+    <w:lvl w:ilvl="3" w:tplc="0409000F" w:tentative="1">
+      <w:start w:val="1"/>
+      <w:numFmt w:val="decimal"/>
+      <w:lvlText w:val="%4."/>
+      <w:lvlJc w:val="left"/>
+      <w:pPr>
+        <w:ind w:left="2880" w:hanging="360"/>
+      </w:pPr>
+    </w:lvl>
+    <w:lvl w:ilvl="4" w:tplc="04090019" w:tentative="1">
+      <w:start w:val="1"/>
+      <w:numFmt w:val="lowerLetter"/>
+      <w:lvlText w:val="%5."/>
+      <w:lvlJc w:val="left"/>
+      <w:pPr>
+        <w:ind w:left="3600" w:hanging="360"/>
+      </w:pPr>
+    </w:lvl>
+    <w:lvl w:ilvl="5" w:tplc="0409001B" w:tentative="1">
+      <w:start w:val="1"/>
+      <w:numFmt w:val="lowerRoman"/>
+      <w:lvlText w:val="%6."/>
+      <w:lvlJc w:val="right"/>
+      <w:pPr>
+        <w:ind w:left="4320" w:hanging="180"/>
+      </w:pPr>
+    </w:lvl>
+    <w:lvl w:ilvl="6" w:tplc="0409000F" w:tentative="1">
+      <w:start w:val="1"/>
+      <w:numFmt w:val="decimal"/>
+      <w:lvlText w:val="%7."/>
+      <w:lvlJc w:val="left"/>
+      <w:pPr>
+        <w:ind w:left="5040" w:hanging="360"/>
+      </w:pPr>
+    </w:lvl>
+    <w:lvl w:ilvl="7" w:tplc="04090019" w:tentative="1">
+      <w:start w:val="1"/>
+      <w:numFmt w:val="lowerLetter"/>
+      <w:lvlText w:val="%8."/>
+      <w:lvlJc w:val="left"/>
+      <w:pPr>
+        <w:ind w:left="5760" w:hanging="360"/>
+      </w:pPr>
+    </w:lvl>
+    <w:lvl w:ilvl="8" w:tplc="0409001B" w:tentative="1">
+      <w:start w:val="1"/>
+      <w:numFmt w:val="lowerRoman"/>
+      <w:lvlText w:val="%9."/>
+      <w:lvlJc w:val="right"/>
+      <w:pPr>
+        <w:ind w:left="6480" w:hanging="180"/>
+      </w:pPr>
+    </w:lvl>
+  </w:abstractNum>
+  <w:abstractNum w:abstractNumId="1" w15:restartNumberingAfterBreak="0">
     <w:nsid w:val="6AEC3E12"/>
     <w:multiLevelType w:val="hybridMultilevel"/>
     <w:tmpl w:val="E696C1FC"/>
@@ -1503,6 +1346,9 @@
     </w:lvl>
   </w:abstractNum>
   <w:num w:numId="1" w16cid:durableId="2141455856">
+    <w:abstractNumId w:val="1"/>
+  </w:num>
+  <w:num w:numId="2" w16cid:durableId="880244852">
     <w:abstractNumId w:val="0"/>
   </w:num>
 </w:numbering>

</xml_diff>